<commit_message>
Was changed page orientation and was added names of fields
</commit_message>
<xml_diff>
--- a/src/T-1/T1.docx
+++ b/src/T-1/T1.docx
@@ -5,17 +5,18 @@
     <w:tbl>
       <w:tblPr>
         <w:tblStyle w:val="a3"/>
-        <w:tblW w:w="0" w:type="auto"/>
+        <w:tblW w:w="15134" w:type="dxa"/>
+        <w:tblLayout w:type="fixed"/>
         <w:tblLook w:val="04A0"/>
       </w:tblPr>
       <w:tblGrid>
-        <w:gridCol w:w="1102"/>
-        <w:gridCol w:w="387"/>
-        <w:gridCol w:w="342"/>
-        <w:gridCol w:w="1186"/>
-        <w:gridCol w:w="1767"/>
-        <w:gridCol w:w="2284"/>
-        <w:gridCol w:w="2503"/>
+        <w:gridCol w:w="1242"/>
+        <w:gridCol w:w="993"/>
+        <w:gridCol w:w="992"/>
+        <w:gridCol w:w="2126"/>
+        <w:gridCol w:w="1985"/>
+        <w:gridCol w:w="3402"/>
+        <w:gridCol w:w="4394"/>
       </w:tblGrid>
       <w:tr>
         <w:trPr>
@@ -23,7 +24,199 @@
         </w:trPr>
         <w:tc>
           <w:tcPr>
-            <w:tcW w:w="1102" w:type="dxa"/>
+            <w:tcW w:w="1242" w:type="dxa"/>
+          </w:tcPr>
+          <w:p>
+            <w:pPr>
+              <w:jc w:val="center"/>
+              <w:rPr>
+                <w:rFonts w:eastAsia="Calibri" w:cstheme="minorHAnsi"/>
+                <w:b/>
+              </w:rPr>
+            </w:pPr>
+            <w:r>
+              <w:rPr>
+                <w:rFonts w:eastAsia="Calibri" w:cstheme="minorHAnsi"/>
+                <w:b/>
+              </w:rPr>
+              <w:t>Идентификатор</w:t>
+            </w:r>
+          </w:p>
+        </w:tc>
+        <w:tc>
+          <w:tcPr>
+            <w:tcW w:w="993" w:type="dxa"/>
+          </w:tcPr>
+          <w:p>
+            <w:pPr>
+              <w:jc w:val="center"/>
+              <w:rPr>
+                <w:rFonts w:eastAsia="Calibri" w:cstheme="minorHAnsi"/>
+                <w:b/>
+              </w:rPr>
+            </w:pPr>
+            <w:r>
+              <w:rPr>
+                <w:rFonts w:eastAsia="Calibri" w:cstheme="minorHAnsi"/>
+                <w:b/>
+              </w:rPr>
+              <w:t>Приоритет</w:t>
+            </w:r>
+          </w:p>
+        </w:tc>
+        <w:tc>
+          <w:tcPr>
+            <w:tcW w:w="992" w:type="dxa"/>
+          </w:tcPr>
+          <w:p>
+            <w:pPr>
+              <w:jc w:val="center"/>
+              <w:rPr>
+                <w:rFonts w:eastAsia="Calibri" w:cstheme="minorHAnsi"/>
+                <w:b/>
+              </w:rPr>
+            </w:pPr>
+            <w:r>
+              <w:rPr>
+                <w:rFonts w:eastAsia="Calibri" w:cstheme="minorHAnsi"/>
+                <w:b/>
+              </w:rPr>
+              <w:t xml:space="preserve">Связанное с </w:t>
+            </w:r>
+            <w:proofErr w:type="spellStart"/>
+            <w:proofErr w:type="gramStart"/>
+            <w:r>
+              <w:rPr>
+                <w:rFonts w:eastAsia="Calibri" w:cstheme="minorHAnsi"/>
+                <w:b/>
+              </w:rPr>
+              <w:t>тест-кейсом</w:t>
+            </w:r>
+            <w:proofErr w:type="spellEnd"/>
+            <w:proofErr w:type="gramEnd"/>
+            <w:r>
+              <w:rPr>
+                <w:rFonts w:eastAsia="Calibri" w:cstheme="minorHAnsi"/>
+                <w:b/>
+              </w:rPr>
+              <w:t xml:space="preserve"> требование</w:t>
+            </w:r>
+          </w:p>
+        </w:tc>
+        <w:tc>
+          <w:tcPr>
+            <w:tcW w:w="2126" w:type="dxa"/>
+          </w:tcPr>
+          <w:p>
+            <w:pPr>
+              <w:jc w:val="center"/>
+              <w:rPr>
+                <w:rFonts w:eastAsia="Calibri" w:cstheme="minorHAnsi"/>
+                <w:b/>
+              </w:rPr>
+            </w:pPr>
+            <w:r>
+              <w:rPr>
+                <w:rFonts w:eastAsia="Calibri" w:cstheme="minorHAnsi"/>
+                <w:b/>
+              </w:rPr>
+              <w:t>Модуль приложения</w:t>
+            </w:r>
+          </w:p>
+        </w:tc>
+        <w:tc>
+          <w:tcPr>
+            <w:tcW w:w="1985" w:type="dxa"/>
+          </w:tcPr>
+          <w:p>
+            <w:pPr>
+              <w:jc w:val="center"/>
+              <w:rPr>
+                <w:rFonts w:eastAsia="Calibri" w:cstheme="minorHAnsi"/>
+                <w:b/>
+              </w:rPr>
+            </w:pPr>
+            <w:r>
+              <w:rPr>
+                <w:rFonts w:eastAsia="Calibri" w:cstheme="minorHAnsi"/>
+                <w:b/>
+              </w:rPr>
+              <w:t>Подмодуль приложения</w:t>
+            </w:r>
+          </w:p>
+        </w:tc>
+        <w:tc>
+          <w:tcPr>
+            <w:tcW w:w="3402" w:type="dxa"/>
+          </w:tcPr>
+          <w:p>
+            <w:pPr>
+              <w:jc w:val="center"/>
+              <w:rPr>
+                <w:rFonts w:eastAsia="Calibri" w:cstheme="minorHAnsi"/>
+                <w:b/>
+              </w:rPr>
+            </w:pPr>
+            <w:r>
+              <w:rPr>
+                <w:rFonts w:eastAsia="Calibri" w:cstheme="minorHAnsi"/>
+                <w:b/>
+              </w:rPr>
+              <w:t xml:space="preserve">Заглавие, шаги </w:t>
+            </w:r>
+            <w:proofErr w:type="spellStart"/>
+            <w:proofErr w:type="gramStart"/>
+            <w:r>
+              <w:rPr>
+                <w:rFonts w:eastAsia="Calibri" w:cstheme="minorHAnsi"/>
+                <w:b/>
+              </w:rPr>
+              <w:t>тест-кейса</w:t>
+            </w:r>
+            <w:proofErr w:type="spellEnd"/>
+            <w:proofErr w:type="gramEnd"/>
+          </w:p>
+        </w:tc>
+        <w:tc>
+          <w:tcPr>
+            <w:tcW w:w="4394" w:type="dxa"/>
+          </w:tcPr>
+          <w:p>
+            <w:pPr>
+              <w:jc w:val="center"/>
+              <w:rPr>
+                <w:rFonts w:eastAsia="Calibri" w:cstheme="minorHAnsi"/>
+                <w:b/>
+              </w:rPr>
+            </w:pPr>
+            <w:r>
+              <w:rPr>
+                <w:rFonts w:eastAsia="Calibri" w:cstheme="minorHAnsi"/>
+                <w:b/>
+              </w:rPr>
+              <w:t xml:space="preserve">Ожидаемый результат по каждому шагу </w:t>
+            </w:r>
+            <w:proofErr w:type="spellStart"/>
+            <w:proofErr w:type="gramStart"/>
+            <w:r>
+              <w:rPr>
+                <w:rFonts w:eastAsia="Calibri" w:cstheme="minorHAnsi"/>
+                <w:b/>
+              </w:rPr>
+              <w:t>тест-кейса</w:t>
+            </w:r>
+            <w:proofErr w:type="spellEnd"/>
+            <w:proofErr w:type="gramEnd"/>
+          </w:p>
+        </w:tc>
+      </w:tr>
+      <w:tr>
+        <w:trPr>
+          <w:trHeight w:val="1690"/>
+        </w:trPr>
+        <w:tc>
+          <w:tcPr>
+            <w:tcW w:w="1242" w:type="dxa"/>
           </w:tcPr>
           <w:p>
             <w:pPr>
@@ -41,7 +234,7 @@
         </w:tc>
         <w:tc>
           <w:tcPr>
-            <w:tcW w:w="387" w:type="dxa"/>
+            <w:tcW w:w="993" w:type="dxa"/>
           </w:tcPr>
           <w:p>
             <w:pPr>
@@ -59,13 +252,13 @@
         </w:tc>
         <w:tc>
           <w:tcPr>
-            <w:tcW w:w="342" w:type="dxa"/>
+            <w:tcW w:w="992" w:type="dxa"/>
           </w:tcPr>
           <w:p/>
         </w:tc>
         <w:tc>
           <w:tcPr>
-            <w:tcW w:w="1186" w:type="dxa"/>
+            <w:tcW w:w="2126" w:type="dxa"/>
           </w:tcPr>
           <w:p>
             <w:pPr>
@@ -83,13 +276,13 @@
         </w:tc>
         <w:tc>
           <w:tcPr>
-            <w:tcW w:w="1767" w:type="dxa"/>
+            <w:tcW w:w="1985" w:type="dxa"/>
           </w:tcPr>
           <w:p/>
         </w:tc>
         <w:tc>
           <w:tcPr>
-            <w:tcW w:w="2284" w:type="dxa"/>
+            <w:tcW w:w="3402" w:type="dxa"/>
           </w:tcPr>
           <w:p>
             <w:pPr>
@@ -119,7 +312,7 @@
         </w:tc>
         <w:tc>
           <w:tcPr>
-            <w:tcW w:w="2503" w:type="dxa"/>
+            <w:tcW w:w="4394" w:type="dxa"/>
           </w:tcPr>
           <w:p>
             <w:pPr>
@@ -141,7 +334,7 @@
         </w:trPr>
         <w:tc>
           <w:tcPr>
-            <w:tcW w:w="1102" w:type="dxa"/>
+            <w:tcW w:w="1242" w:type="dxa"/>
           </w:tcPr>
           <w:p>
             <w:r>
@@ -160,7 +353,7 @@
         </w:tc>
         <w:tc>
           <w:tcPr>
-            <w:tcW w:w="387" w:type="dxa"/>
+            <w:tcW w:w="993" w:type="dxa"/>
           </w:tcPr>
           <w:p>
             <w:pPr>
@@ -178,13 +371,13 @@
         </w:tc>
         <w:tc>
           <w:tcPr>
-            <w:tcW w:w="342" w:type="dxa"/>
+            <w:tcW w:w="992" w:type="dxa"/>
           </w:tcPr>
           <w:p/>
         </w:tc>
         <w:tc>
           <w:tcPr>
-            <w:tcW w:w="1186" w:type="dxa"/>
+            <w:tcW w:w="2126" w:type="dxa"/>
           </w:tcPr>
           <w:p>
             <w:pPr>
@@ -214,13 +407,13 @@
         </w:tc>
         <w:tc>
           <w:tcPr>
-            <w:tcW w:w="1767" w:type="dxa"/>
+            <w:tcW w:w="1985" w:type="dxa"/>
           </w:tcPr>
           <w:p/>
         </w:tc>
         <w:tc>
           <w:tcPr>
-            <w:tcW w:w="2284" w:type="dxa"/>
+            <w:tcW w:w="3402" w:type="dxa"/>
           </w:tcPr>
           <w:p>
             <w:pPr>
@@ -285,7 +478,7 @@
         </w:tc>
         <w:tc>
           <w:tcPr>
-            <w:tcW w:w="2503" w:type="dxa"/>
+            <w:tcW w:w="4394" w:type="dxa"/>
           </w:tcPr>
           <w:p>
             <w:pPr>
@@ -307,7 +500,7 @@
         </w:trPr>
         <w:tc>
           <w:tcPr>
-            <w:tcW w:w="1102" w:type="dxa"/>
+            <w:tcW w:w="1242" w:type="dxa"/>
           </w:tcPr>
           <w:p>
             <w:r>
@@ -323,7 +516,7 @@
         </w:tc>
         <w:tc>
           <w:tcPr>
-            <w:tcW w:w="387" w:type="dxa"/>
+            <w:tcW w:w="993" w:type="dxa"/>
           </w:tcPr>
           <w:p>
             <w:pPr>
@@ -341,13 +534,13 @@
         </w:tc>
         <w:tc>
           <w:tcPr>
-            <w:tcW w:w="342" w:type="dxa"/>
+            <w:tcW w:w="992" w:type="dxa"/>
           </w:tcPr>
           <w:p/>
         </w:tc>
         <w:tc>
           <w:tcPr>
-            <w:tcW w:w="1186" w:type="dxa"/>
+            <w:tcW w:w="2126" w:type="dxa"/>
           </w:tcPr>
           <w:p>
             <w:pPr>
@@ -365,13 +558,13 @@
         </w:tc>
         <w:tc>
           <w:tcPr>
-            <w:tcW w:w="1767" w:type="dxa"/>
+            <w:tcW w:w="1985" w:type="dxa"/>
           </w:tcPr>
           <w:p/>
         </w:tc>
         <w:tc>
           <w:tcPr>
-            <w:tcW w:w="2284" w:type="dxa"/>
+            <w:tcW w:w="3402" w:type="dxa"/>
           </w:tcPr>
           <w:p>
             <w:pPr>
@@ -406,7 +599,7 @@
         </w:tc>
         <w:tc>
           <w:tcPr>
-            <w:tcW w:w="2503" w:type="dxa"/>
+            <w:tcW w:w="4394" w:type="dxa"/>
           </w:tcPr>
           <w:p>
             <w:pPr>
@@ -428,13 +621,14 @@
         </w:trPr>
         <w:tc>
           <w:tcPr>
-            <w:tcW w:w="1102" w:type="dxa"/>
+            <w:tcW w:w="1242" w:type="dxa"/>
           </w:tcPr>
           <w:p>
             <w:r>
               <w:rPr>
                 <w:lang w:val="en-US"/>
               </w:rPr>
+              <w:lastRenderedPageBreak/>
               <w:t>T1_</w:t>
             </w:r>
             <w:r>
@@ -444,7 +638,7 @@
         </w:tc>
         <w:tc>
           <w:tcPr>
-            <w:tcW w:w="387" w:type="dxa"/>
+            <w:tcW w:w="993" w:type="dxa"/>
           </w:tcPr>
           <w:p>
             <w:pPr>
@@ -462,13 +656,13 @@
         </w:tc>
         <w:tc>
           <w:tcPr>
-            <w:tcW w:w="342" w:type="dxa"/>
+            <w:tcW w:w="992" w:type="dxa"/>
           </w:tcPr>
           <w:p/>
         </w:tc>
         <w:tc>
           <w:tcPr>
-            <w:tcW w:w="1186" w:type="dxa"/>
+            <w:tcW w:w="2126" w:type="dxa"/>
           </w:tcPr>
           <w:p>
             <w:pPr>
@@ -498,13 +692,13 @@
         </w:tc>
         <w:tc>
           <w:tcPr>
-            <w:tcW w:w="1767" w:type="dxa"/>
+            <w:tcW w:w="1985" w:type="dxa"/>
           </w:tcPr>
           <w:p/>
         </w:tc>
         <w:tc>
           <w:tcPr>
-            <w:tcW w:w="2284" w:type="dxa"/>
+            <w:tcW w:w="3402" w:type="dxa"/>
           </w:tcPr>
           <w:p>
             <w:pPr>
@@ -535,7 +729,7 @@
         </w:tc>
         <w:tc>
           <w:tcPr>
-            <w:tcW w:w="2503" w:type="dxa"/>
+            <w:tcW w:w="4394" w:type="dxa"/>
           </w:tcPr>
           <w:p>
             <w:pPr>
@@ -557,7 +751,7 @@
         </w:trPr>
         <w:tc>
           <w:tcPr>
-            <w:tcW w:w="1102" w:type="dxa"/>
+            <w:tcW w:w="1242" w:type="dxa"/>
           </w:tcPr>
           <w:p>
             <w:r>
@@ -576,7 +770,7 @@
         </w:tc>
         <w:tc>
           <w:tcPr>
-            <w:tcW w:w="387" w:type="dxa"/>
+            <w:tcW w:w="993" w:type="dxa"/>
           </w:tcPr>
           <w:p>
             <w:pPr>
@@ -594,13 +788,13 @@
         </w:tc>
         <w:tc>
           <w:tcPr>
-            <w:tcW w:w="342" w:type="dxa"/>
+            <w:tcW w:w="992" w:type="dxa"/>
           </w:tcPr>
           <w:p/>
         </w:tc>
         <w:tc>
           <w:tcPr>
-            <w:tcW w:w="1186" w:type="dxa"/>
+            <w:tcW w:w="2126" w:type="dxa"/>
           </w:tcPr>
           <w:p>
             <w:pPr>
@@ -620,7 +814,7 @@
         </w:tc>
         <w:tc>
           <w:tcPr>
-            <w:tcW w:w="1767" w:type="dxa"/>
+            <w:tcW w:w="1985" w:type="dxa"/>
           </w:tcPr>
           <w:p>
             <w:pPr>
@@ -640,7 +834,7 @@
         </w:tc>
         <w:tc>
           <w:tcPr>
-            <w:tcW w:w="2284" w:type="dxa"/>
+            <w:tcW w:w="3402" w:type="dxa"/>
           </w:tcPr>
           <w:p>
             <w:r>
@@ -686,7 +880,7 @@
         </w:tc>
         <w:tc>
           <w:tcPr>
-            <w:tcW w:w="2503" w:type="dxa"/>
+            <w:tcW w:w="4394" w:type="dxa"/>
           </w:tcPr>
           <w:p>
             <w:pPr>
@@ -711,14 +905,13 @@
         </w:trPr>
         <w:tc>
           <w:tcPr>
-            <w:tcW w:w="1102" w:type="dxa"/>
+            <w:tcW w:w="1242" w:type="dxa"/>
           </w:tcPr>
           <w:p>
             <w:r>
               <w:rPr>
                 <w:lang w:val="en-US"/>
               </w:rPr>
-              <w:lastRenderedPageBreak/>
               <w:t>T</w:t>
             </w:r>
             <w:r>
@@ -734,7 +927,7 @@
         </w:tc>
         <w:tc>
           <w:tcPr>
-            <w:tcW w:w="387" w:type="dxa"/>
+            <w:tcW w:w="993" w:type="dxa"/>
           </w:tcPr>
           <w:p>
             <w:r>
@@ -747,13 +940,13 @@
         </w:tc>
         <w:tc>
           <w:tcPr>
-            <w:tcW w:w="342" w:type="dxa"/>
+            <w:tcW w:w="992" w:type="dxa"/>
           </w:tcPr>
           <w:p/>
         </w:tc>
         <w:tc>
           <w:tcPr>
-            <w:tcW w:w="1186" w:type="dxa"/>
+            <w:tcW w:w="2126" w:type="dxa"/>
           </w:tcPr>
           <w:p>
             <w:pPr>
@@ -773,7 +966,7 @@
         </w:tc>
         <w:tc>
           <w:tcPr>
-            <w:tcW w:w="1767" w:type="dxa"/>
+            <w:tcW w:w="1985" w:type="dxa"/>
           </w:tcPr>
           <w:p>
             <w:pPr>
@@ -793,7 +986,7 @@
         </w:tc>
         <w:tc>
           <w:tcPr>
-            <w:tcW w:w="2284" w:type="dxa"/>
+            <w:tcW w:w="3402" w:type="dxa"/>
           </w:tcPr>
           <w:p>
             <w:r>
@@ -833,7 +1026,7 @@
         </w:tc>
         <w:tc>
           <w:tcPr>
-            <w:tcW w:w="2503" w:type="dxa"/>
+            <w:tcW w:w="4394" w:type="dxa"/>
           </w:tcPr>
           <w:p>
             <w:pPr>
@@ -867,13 +1060,14 @@
         </w:trPr>
         <w:tc>
           <w:tcPr>
-            <w:tcW w:w="1102" w:type="dxa"/>
+            <w:tcW w:w="1242" w:type="dxa"/>
           </w:tcPr>
           <w:p>
             <w:r>
               <w:rPr>
                 <w:lang w:val="en-US"/>
               </w:rPr>
+              <w:lastRenderedPageBreak/>
               <w:t>T</w:t>
             </w:r>
             <w:r>
@@ -889,7 +1083,7 @@
         </w:tc>
         <w:tc>
           <w:tcPr>
-            <w:tcW w:w="387" w:type="dxa"/>
+            <w:tcW w:w="993" w:type="dxa"/>
           </w:tcPr>
           <w:p>
             <w:r>
@@ -902,13 +1096,13 @@
         </w:tc>
         <w:tc>
           <w:tcPr>
-            <w:tcW w:w="342" w:type="dxa"/>
+            <w:tcW w:w="992" w:type="dxa"/>
           </w:tcPr>
           <w:p/>
         </w:tc>
         <w:tc>
           <w:tcPr>
-            <w:tcW w:w="1186" w:type="dxa"/>
+            <w:tcW w:w="2126" w:type="dxa"/>
           </w:tcPr>
           <w:p>
             <w:pPr>
@@ -928,7 +1122,7 @@
         </w:tc>
         <w:tc>
           <w:tcPr>
-            <w:tcW w:w="1767" w:type="dxa"/>
+            <w:tcW w:w="1985" w:type="dxa"/>
           </w:tcPr>
           <w:p>
             <w:pPr>
@@ -948,7 +1142,7 @@
         </w:tc>
         <w:tc>
           <w:tcPr>
-            <w:tcW w:w="2284" w:type="dxa"/>
+            <w:tcW w:w="3402" w:type="dxa"/>
           </w:tcPr>
           <w:p>
             <w:r>
@@ -985,7 +1179,7 @@
         </w:tc>
         <w:tc>
           <w:tcPr>
-            <w:tcW w:w="2503" w:type="dxa"/>
+            <w:tcW w:w="4394" w:type="dxa"/>
           </w:tcPr>
           <w:p>
             <w:pPr>
@@ -1010,7 +1204,7 @@
         </w:trPr>
         <w:tc>
           <w:tcPr>
-            <w:tcW w:w="1102" w:type="dxa"/>
+            <w:tcW w:w="1242" w:type="dxa"/>
           </w:tcPr>
           <w:p>
             <w:r>
@@ -1032,7 +1226,7 @@
         </w:tc>
         <w:tc>
           <w:tcPr>
-            <w:tcW w:w="387" w:type="dxa"/>
+            <w:tcW w:w="993" w:type="dxa"/>
           </w:tcPr>
           <w:p>
             <w:r>
@@ -1045,13 +1239,13 @@
         </w:tc>
         <w:tc>
           <w:tcPr>
-            <w:tcW w:w="342" w:type="dxa"/>
+            <w:tcW w:w="992" w:type="dxa"/>
           </w:tcPr>
           <w:p/>
         </w:tc>
         <w:tc>
           <w:tcPr>
-            <w:tcW w:w="1186" w:type="dxa"/>
+            <w:tcW w:w="2126" w:type="dxa"/>
           </w:tcPr>
           <w:p>
             <w:pPr>
@@ -1071,7 +1265,7 @@
         </w:tc>
         <w:tc>
           <w:tcPr>
-            <w:tcW w:w="1767" w:type="dxa"/>
+            <w:tcW w:w="1985" w:type="dxa"/>
           </w:tcPr>
           <w:p>
             <w:pPr>
@@ -1091,7 +1285,7 @@
         </w:tc>
         <w:tc>
           <w:tcPr>
-            <w:tcW w:w="2284" w:type="dxa"/>
+            <w:tcW w:w="3402" w:type="dxa"/>
           </w:tcPr>
           <w:p>
             <w:r>
@@ -1128,7 +1322,7 @@
         </w:tc>
         <w:tc>
           <w:tcPr>
-            <w:tcW w:w="2503" w:type="dxa"/>
+            <w:tcW w:w="4394" w:type="dxa"/>
           </w:tcPr>
           <w:p>
             <w:pPr>
@@ -1153,7 +1347,7 @@
         </w:trPr>
         <w:tc>
           <w:tcPr>
-            <w:tcW w:w="1102" w:type="dxa"/>
+            <w:tcW w:w="1242" w:type="dxa"/>
           </w:tcPr>
           <w:p>
             <w:r>
@@ -1175,7 +1369,7 @@
         </w:tc>
         <w:tc>
           <w:tcPr>
-            <w:tcW w:w="387" w:type="dxa"/>
+            <w:tcW w:w="993" w:type="dxa"/>
           </w:tcPr>
           <w:p>
             <w:r>
@@ -1188,13 +1382,13 @@
         </w:tc>
         <w:tc>
           <w:tcPr>
-            <w:tcW w:w="342" w:type="dxa"/>
+            <w:tcW w:w="992" w:type="dxa"/>
           </w:tcPr>
           <w:p/>
         </w:tc>
         <w:tc>
           <w:tcPr>
-            <w:tcW w:w="1186" w:type="dxa"/>
+            <w:tcW w:w="2126" w:type="dxa"/>
           </w:tcPr>
           <w:p>
             <w:pPr>
@@ -1214,7 +1408,7 @@
         </w:tc>
         <w:tc>
           <w:tcPr>
-            <w:tcW w:w="1767" w:type="dxa"/>
+            <w:tcW w:w="1985" w:type="dxa"/>
           </w:tcPr>
           <w:p>
             <w:pPr>
@@ -1234,7 +1428,7 @@
         </w:tc>
         <w:tc>
           <w:tcPr>
-            <w:tcW w:w="2284" w:type="dxa"/>
+            <w:tcW w:w="3402" w:type="dxa"/>
           </w:tcPr>
           <w:p>
             <w:r>
@@ -1271,7 +1465,7 @@
         </w:tc>
         <w:tc>
           <w:tcPr>
-            <w:tcW w:w="2503" w:type="dxa"/>
+            <w:tcW w:w="4394" w:type="dxa"/>
           </w:tcPr>
           <w:p>
             <w:pPr>
@@ -1296,7 +1490,7 @@
         </w:trPr>
         <w:tc>
           <w:tcPr>
-            <w:tcW w:w="1102" w:type="dxa"/>
+            <w:tcW w:w="1242" w:type="dxa"/>
           </w:tcPr>
           <w:p>
             <w:r>
@@ -1319,7 +1513,7 @@
         </w:tc>
         <w:tc>
           <w:tcPr>
-            <w:tcW w:w="387" w:type="dxa"/>
+            <w:tcW w:w="993" w:type="dxa"/>
           </w:tcPr>
           <w:p>
             <w:r>
@@ -1332,13 +1526,13 @@
         </w:tc>
         <w:tc>
           <w:tcPr>
-            <w:tcW w:w="342" w:type="dxa"/>
+            <w:tcW w:w="992" w:type="dxa"/>
           </w:tcPr>
           <w:p/>
         </w:tc>
         <w:tc>
           <w:tcPr>
-            <w:tcW w:w="1186" w:type="dxa"/>
+            <w:tcW w:w="2126" w:type="dxa"/>
           </w:tcPr>
           <w:p>
             <w:pPr>
@@ -1358,7 +1552,7 @@
         </w:tc>
         <w:tc>
           <w:tcPr>
-            <w:tcW w:w="1767" w:type="dxa"/>
+            <w:tcW w:w="1985" w:type="dxa"/>
           </w:tcPr>
           <w:p>
             <w:pPr>
@@ -1378,7 +1572,7 @@
         </w:tc>
         <w:tc>
           <w:tcPr>
-            <w:tcW w:w="2284" w:type="dxa"/>
+            <w:tcW w:w="3402" w:type="dxa"/>
           </w:tcPr>
           <w:p>
             <w:r>
@@ -1415,7 +1609,7 @@
         </w:tc>
         <w:tc>
           <w:tcPr>
-            <w:tcW w:w="2503" w:type="dxa"/>
+            <w:tcW w:w="4394" w:type="dxa"/>
           </w:tcPr>
           <w:p>
             <w:pPr>
@@ -1443,7 +1637,7 @@
         </w:trPr>
         <w:tc>
           <w:tcPr>
-            <w:tcW w:w="1102" w:type="dxa"/>
+            <w:tcW w:w="1242" w:type="dxa"/>
           </w:tcPr>
           <w:p>
             <w:r>
@@ -1462,7 +1656,7 @@
         </w:tc>
         <w:tc>
           <w:tcPr>
-            <w:tcW w:w="387" w:type="dxa"/>
+            <w:tcW w:w="993" w:type="dxa"/>
           </w:tcPr>
           <w:p>
             <w:r>
@@ -1475,13 +1669,13 @@
         </w:tc>
         <w:tc>
           <w:tcPr>
-            <w:tcW w:w="342" w:type="dxa"/>
+            <w:tcW w:w="992" w:type="dxa"/>
           </w:tcPr>
           <w:p/>
         </w:tc>
         <w:tc>
           <w:tcPr>
-            <w:tcW w:w="1186" w:type="dxa"/>
+            <w:tcW w:w="2126" w:type="dxa"/>
           </w:tcPr>
           <w:p>
             <w:pPr>
@@ -1501,7 +1695,7 @@
         </w:tc>
         <w:tc>
           <w:tcPr>
-            <w:tcW w:w="1767" w:type="dxa"/>
+            <w:tcW w:w="1985" w:type="dxa"/>
           </w:tcPr>
           <w:p>
             <w:pPr>
@@ -1522,7 +1716,7 @@
         </w:tc>
         <w:tc>
           <w:tcPr>
-            <w:tcW w:w="2284" w:type="dxa"/>
+            <w:tcW w:w="3402" w:type="dxa"/>
           </w:tcPr>
           <w:p>
             <w:r>
@@ -1571,7 +1765,7 @@
         </w:tc>
         <w:tc>
           <w:tcPr>
-            <w:tcW w:w="2503" w:type="dxa"/>
+            <w:tcW w:w="4394" w:type="dxa"/>
           </w:tcPr>
           <w:p>
             <w:pPr>
@@ -1593,7 +1787,7 @@
         </w:trPr>
         <w:tc>
           <w:tcPr>
-            <w:tcW w:w="1102" w:type="dxa"/>
+            <w:tcW w:w="1242" w:type="dxa"/>
           </w:tcPr>
           <w:p>
             <w:r>
@@ -1612,7 +1806,7 @@
         </w:tc>
         <w:tc>
           <w:tcPr>
-            <w:tcW w:w="387" w:type="dxa"/>
+            <w:tcW w:w="993" w:type="dxa"/>
           </w:tcPr>
           <w:p>
             <w:r>
@@ -1625,13 +1819,13 @@
         </w:tc>
         <w:tc>
           <w:tcPr>
-            <w:tcW w:w="342" w:type="dxa"/>
+            <w:tcW w:w="992" w:type="dxa"/>
           </w:tcPr>
           <w:p/>
         </w:tc>
         <w:tc>
           <w:tcPr>
-            <w:tcW w:w="1186" w:type="dxa"/>
+            <w:tcW w:w="2126" w:type="dxa"/>
           </w:tcPr>
           <w:p>
             <w:pPr>
@@ -1651,7 +1845,7 @@
         </w:tc>
         <w:tc>
           <w:tcPr>
-            <w:tcW w:w="1767" w:type="dxa"/>
+            <w:tcW w:w="1985" w:type="dxa"/>
           </w:tcPr>
           <w:p>
             <w:pPr>
@@ -1671,7 +1865,7 @@
         </w:tc>
         <w:tc>
           <w:tcPr>
-            <w:tcW w:w="2284" w:type="dxa"/>
+            <w:tcW w:w="3402" w:type="dxa"/>
           </w:tcPr>
           <w:p>
             <w:r>
@@ -1711,7 +1905,7 @@
         </w:tc>
         <w:tc>
           <w:tcPr>
-            <w:tcW w:w="2503" w:type="dxa"/>
+            <w:tcW w:w="4394" w:type="dxa"/>
           </w:tcPr>
           <w:p>
             <w:pPr>
@@ -1733,7 +1927,7 @@
         </w:trPr>
         <w:tc>
           <w:tcPr>
-            <w:tcW w:w="1102" w:type="dxa"/>
+            <w:tcW w:w="1242" w:type="dxa"/>
           </w:tcPr>
           <w:p>
             <w:r>
@@ -1753,7 +1947,7 @@
         </w:tc>
         <w:tc>
           <w:tcPr>
-            <w:tcW w:w="387" w:type="dxa"/>
+            <w:tcW w:w="993" w:type="dxa"/>
           </w:tcPr>
           <w:p>
             <w:r>
@@ -1766,13 +1960,13 @@
         </w:tc>
         <w:tc>
           <w:tcPr>
-            <w:tcW w:w="342" w:type="dxa"/>
+            <w:tcW w:w="992" w:type="dxa"/>
           </w:tcPr>
           <w:p/>
         </w:tc>
         <w:tc>
           <w:tcPr>
-            <w:tcW w:w="1186" w:type="dxa"/>
+            <w:tcW w:w="2126" w:type="dxa"/>
           </w:tcPr>
           <w:p>
             <w:pPr>
@@ -1792,7 +1986,7 @@
         </w:tc>
         <w:tc>
           <w:tcPr>
-            <w:tcW w:w="1767" w:type="dxa"/>
+            <w:tcW w:w="1985" w:type="dxa"/>
           </w:tcPr>
           <w:p>
             <w:pPr>
@@ -1812,7 +2006,7 @@
         </w:tc>
         <w:tc>
           <w:tcPr>
-            <w:tcW w:w="2284" w:type="dxa"/>
+            <w:tcW w:w="3402" w:type="dxa"/>
           </w:tcPr>
           <w:p>
             <w:r>
@@ -1846,7 +2040,7 @@
         </w:tc>
         <w:tc>
           <w:tcPr>
-            <w:tcW w:w="2503" w:type="dxa"/>
+            <w:tcW w:w="4394" w:type="dxa"/>
           </w:tcPr>
           <w:p>
             <w:pPr>
@@ -1868,7 +2062,7 @@
         </w:trPr>
         <w:tc>
           <w:tcPr>
-            <w:tcW w:w="1102" w:type="dxa"/>
+            <w:tcW w:w="1242" w:type="dxa"/>
           </w:tcPr>
           <w:p>
             <w:r>
@@ -1887,7 +2081,7 @@
         </w:tc>
         <w:tc>
           <w:tcPr>
-            <w:tcW w:w="387" w:type="dxa"/>
+            <w:tcW w:w="993" w:type="dxa"/>
           </w:tcPr>
           <w:p>
             <w:r>
@@ -1900,13 +2094,13 @@
         </w:tc>
         <w:tc>
           <w:tcPr>
-            <w:tcW w:w="342" w:type="dxa"/>
+            <w:tcW w:w="992" w:type="dxa"/>
           </w:tcPr>
           <w:p/>
         </w:tc>
         <w:tc>
           <w:tcPr>
-            <w:tcW w:w="1186" w:type="dxa"/>
+            <w:tcW w:w="2126" w:type="dxa"/>
           </w:tcPr>
           <w:p>
             <w:pPr>
@@ -1926,7 +2120,7 @@
         </w:tc>
         <w:tc>
           <w:tcPr>
-            <w:tcW w:w="1767" w:type="dxa"/>
+            <w:tcW w:w="1985" w:type="dxa"/>
           </w:tcPr>
           <w:p>
             <w:pPr>
@@ -1946,7 +2140,7 @@
         </w:tc>
         <w:tc>
           <w:tcPr>
-            <w:tcW w:w="2284" w:type="dxa"/>
+            <w:tcW w:w="3402" w:type="dxa"/>
           </w:tcPr>
           <w:p>
             <w:r>
@@ -1980,7 +2174,7 @@
         </w:tc>
         <w:tc>
           <w:tcPr>
-            <w:tcW w:w="2503" w:type="dxa"/>
+            <w:tcW w:w="4394" w:type="dxa"/>
           </w:tcPr>
           <w:p>
             <w:pPr>
@@ -2002,7 +2196,7 @@
         </w:trPr>
         <w:tc>
           <w:tcPr>
-            <w:tcW w:w="1102" w:type="dxa"/>
+            <w:tcW w:w="1242" w:type="dxa"/>
           </w:tcPr>
           <w:p>
             <w:r>
@@ -2021,7 +2215,7 @@
         </w:tc>
         <w:tc>
           <w:tcPr>
-            <w:tcW w:w="387" w:type="dxa"/>
+            <w:tcW w:w="993" w:type="dxa"/>
           </w:tcPr>
           <w:p>
             <w:r>
@@ -2034,13 +2228,13 @@
         </w:tc>
         <w:tc>
           <w:tcPr>
-            <w:tcW w:w="342" w:type="dxa"/>
+            <w:tcW w:w="992" w:type="dxa"/>
           </w:tcPr>
           <w:p/>
         </w:tc>
         <w:tc>
           <w:tcPr>
-            <w:tcW w:w="1186" w:type="dxa"/>
+            <w:tcW w:w="2126" w:type="dxa"/>
           </w:tcPr>
           <w:p>
             <w:pPr>
@@ -2060,7 +2254,7 @@
         </w:tc>
         <w:tc>
           <w:tcPr>
-            <w:tcW w:w="1767" w:type="dxa"/>
+            <w:tcW w:w="1985" w:type="dxa"/>
           </w:tcPr>
           <w:p>
             <w:pPr>
@@ -2080,7 +2274,7 @@
         </w:tc>
         <w:tc>
           <w:tcPr>
-            <w:tcW w:w="2284" w:type="dxa"/>
+            <w:tcW w:w="3402" w:type="dxa"/>
           </w:tcPr>
           <w:p>
             <w:r>
@@ -2114,7 +2308,7 @@
         </w:tc>
         <w:tc>
           <w:tcPr>
-            <w:tcW w:w="2503" w:type="dxa"/>
+            <w:tcW w:w="4394" w:type="dxa"/>
           </w:tcPr>
           <w:p>
             <w:pPr>
@@ -2136,13 +2330,14 @@
         </w:trPr>
         <w:tc>
           <w:tcPr>
-            <w:tcW w:w="1102" w:type="dxa"/>
+            <w:tcW w:w="1242" w:type="dxa"/>
           </w:tcPr>
           <w:p>
             <w:r>
               <w:rPr>
                 <w:lang w:val="en-US"/>
               </w:rPr>
+              <w:lastRenderedPageBreak/>
               <w:t>T</w:t>
             </w:r>
             <w:r>
@@ -2161,7 +2356,7 @@
         </w:tc>
         <w:tc>
           <w:tcPr>
-            <w:tcW w:w="387" w:type="dxa"/>
+            <w:tcW w:w="993" w:type="dxa"/>
           </w:tcPr>
           <w:p>
             <w:r>
@@ -2174,13 +2369,13 @@
         </w:tc>
         <w:tc>
           <w:tcPr>
-            <w:tcW w:w="342" w:type="dxa"/>
+            <w:tcW w:w="992" w:type="dxa"/>
           </w:tcPr>
           <w:p/>
         </w:tc>
         <w:tc>
           <w:tcPr>
-            <w:tcW w:w="1186" w:type="dxa"/>
+            <w:tcW w:w="2126" w:type="dxa"/>
           </w:tcPr>
           <w:p>
             <w:pPr>
@@ -2200,7 +2395,7 @@
         </w:tc>
         <w:tc>
           <w:tcPr>
-            <w:tcW w:w="1767" w:type="dxa"/>
+            <w:tcW w:w="1985" w:type="dxa"/>
           </w:tcPr>
           <w:p>
             <w:pPr>
@@ -2220,7 +2415,7 @@
         </w:tc>
         <w:tc>
           <w:tcPr>
-            <w:tcW w:w="2284" w:type="dxa"/>
+            <w:tcW w:w="3402" w:type="dxa"/>
           </w:tcPr>
           <w:p>
             <w:r>
@@ -2254,7 +2449,7 @@
         </w:tc>
         <w:tc>
           <w:tcPr>
-            <w:tcW w:w="2503" w:type="dxa"/>
+            <w:tcW w:w="4394" w:type="dxa"/>
           </w:tcPr>
           <w:p>
             <w:pPr>
@@ -2276,14 +2471,13 @@
         </w:trPr>
         <w:tc>
           <w:tcPr>
-            <w:tcW w:w="1102" w:type="dxa"/>
+            <w:tcW w:w="1242" w:type="dxa"/>
           </w:tcPr>
           <w:p>
             <w:r>
               <w:rPr>
                 <w:lang w:val="en-US"/>
               </w:rPr>
-              <w:lastRenderedPageBreak/>
               <w:t>T</w:t>
             </w:r>
             <w:r>
@@ -2299,7 +2493,7 @@
         </w:tc>
         <w:tc>
           <w:tcPr>
-            <w:tcW w:w="387" w:type="dxa"/>
+            <w:tcW w:w="993" w:type="dxa"/>
           </w:tcPr>
           <w:p>
             <w:r>
@@ -2312,13 +2506,13 @@
         </w:tc>
         <w:tc>
           <w:tcPr>
-            <w:tcW w:w="342" w:type="dxa"/>
+            <w:tcW w:w="992" w:type="dxa"/>
           </w:tcPr>
           <w:p/>
         </w:tc>
         <w:tc>
           <w:tcPr>
-            <w:tcW w:w="1186" w:type="dxa"/>
+            <w:tcW w:w="2126" w:type="dxa"/>
           </w:tcPr>
           <w:p>
             <w:pPr>
@@ -2338,7 +2532,7 @@
         </w:tc>
         <w:tc>
           <w:tcPr>
-            <w:tcW w:w="1767" w:type="dxa"/>
+            <w:tcW w:w="1985" w:type="dxa"/>
           </w:tcPr>
           <w:p>
             <w:pPr>
@@ -2359,7 +2553,7 @@
         </w:tc>
         <w:tc>
           <w:tcPr>
-            <w:tcW w:w="2284" w:type="dxa"/>
+            <w:tcW w:w="3402" w:type="dxa"/>
           </w:tcPr>
           <w:p>
             <w:r>
@@ -2404,7 +2598,7 @@
         </w:tc>
         <w:tc>
           <w:tcPr>
-            <w:tcW w:w="2503" w:type="dxa"/>
+            <w:tcW w:w="4394" w:type="dxa"/>
           </w:tcPr>
           <w:p>
             <w:pPr>
@@ -2426,7 +2620,7 @@
         </w:trPr>
         <w:tc>
           <w:tcPr>
-            <w:tcW w:w="1102" w:type="dxa"/>
+            <w:tcW w:w="1242" w:type="dxa"/>
           </w:tcPr>
           <w:p>
             <w:r>
@@ -2448,7 +2642,7 @@
         </w:tc>
         <w:tc>
           <w:tcPr>
-            <w:tcW w:w="387" w:type="dxa"/>
+            <w:tcW w:w="993" w:type="dxa"/>
           </w:tcPr>
           <w:p>
             <w:r>
@@ -2461,13 +2655,13 @@
         </w:tc>
         <w:tc>
           <w:tcPr>
-            <w:tcW w:w="342" w:type="dxa"/>
+            <w:tcW w:w="992" w:type="dxa"/>
           </w:tcPr>
           <w:p/>
         </w:tc>
         <w:tc>
           <w:tcPr>
-            <w:tcW w:w="1186" w:type="dxa"/>
+            <w:tcW w:w="2126" w:type="dxa"/>
           </w:tcPr>
           <w:p>
             <w:pPr>
@@ -2487,7 +2681,7 @@
         </w:tc>
         <w:tc>
           <w:tcPr>
-            <w:tcW w:w="1767" w:type="dxa"/>
+            <w:tcW w:w="1985" w:type="dxa"/>
           </w:tcPr>
           <w:p>
             <w:pPr>
@@ -2507,7 +2701,7 @@
         </w:tc>
         <w:tc>
           <w:tcPr>
-            <w:tcW w:w="2284" w:type="dxa"/>
+            <w:tcW w:w="3402" w:type="dxa"/>
           </w:tcPr>
           <w:p>
             <w:r>
@@ -2567,7 +2761,7 @@
         </w:tc>
         <w:tc>
           <w:tcPr>
-            <w:tcW w:w="2503" w:type="dxa"/>
+            <w:tcW w:w="4394" w:type="dxa"/>
           </w:tcPr>
           <w:p>
             <w:pPr>
@@ -2592,13 +2786,14 @@
         </w:trPr>
         <w:tc>
           <w:tcPr>
-            <w:tcW w:w="1102" w:type="dxa"/>
+            <w:tcW w:w="1242" w:type="dxa"/>
           </w:tcPr>
           <w:p>
             <w:r>
               <w:rPr>
                 <w:lang w:val="en-US"/>
               </w:rPr>
+              <w:lastRenderedPageBreak/>
               <w:t>T</w:t>
             </w:r>
             <w:r>
@@ -2614,7 +2809,7 @@
         </w:tc>
         <w:tc>
           <w:tcPr>
-            <w:tcW w:w="387" w:type="dxa"/>
+            <w:tcW w:w="993" w:type="dxa"/>
           </w:tcPr>
           <w:p>
             <w:r>
@@ -2627,13 +2822,13 @@
         </w:tc>
         <w:tc>
           <w:tcPr>
-            <w:tcW w:w="342" w:type="dxa"/>
+            <w:tcW w:w="992" w:type="dxa"/>
           </w:tcPr>
           <w:p/>
         </w:tc>
         <w:tc>
           <w:tcPr>
-            <w:tcW w:w="1186" w:type="dxa"/>
+            <w:tcW w:w="2126" w:type="dxa"/>
           </w:tcPr>
           <w:p>
             <w:pPr>
@@ -2653,7 +2848,7 @@
         </w:tc>
         <w:tc>
           <w:tcPr>
-            <w:tcW w:w="1767" w:type="dxa"/>
+            <w:tcW w:w="1985" w:type="dxa"/>
           </w:tcPr>
           <w:p>
             <w:pPr>
@@ -2673,7 +2868,7 @@
         </w:tc>
         <w:tc>
           <w:tcPr>
-            <w:tcW w:w="2284" w:type="dxa"/>
+            <w:tcW w:w="3402" w:type="dxa"/>
           </w:tcPr>
           <w:p>
             <w:r>
@@ -2726,18 +2921,14 @@
               <w:t xml:space="preserve">1.  Ввести </w:t>
             </w:r>
             <w:r>
-              <w:t xml:space="preserve">набор букв на запрос о </w:t>
-            </w:r>
-            <w:r>
-              <w:lastRenderedPageBreak/>
-              <w:t>требуемой продуктивности</w:t>
+              <w:t>набор букв на запрос о требуемой продуктивности</w:t>
             </w:r>
           </w:p>
           <w:p/>
         </w:tc>
         <w:tc>
           <w:tcPr>
-            <w:tcW w:w="2503" w:type="dxa"/>
+            <w:tcW w:w="4394" w:type="dxa"/>
           </w:tcPr>
           <w:p>
             <w:pPr>
@@ -2748,7 +2939,6 @@
               </w:numPr>
             </w:pPr>
             <w:r>
-              <w:lastRenderedPageBreak/>
               <w:t xml:space="preserve">Программа выведет сообщение с просьбой ввести </w:t>
             </w:r>
             <w:r>
@@ -2763,14 +2953,13 @@
         </w:trPr>
         <w:tc>
           <w:tcPr>
-            <w:tcW w:w="1102" w:type="dxa"/>
+            <w:tcW w:w="1242" w:type="dxa"/>
           </w:tcPr>
           <w:p>
             <w:r>
               <w:rPr>
                 <w:lang w:val="en-US"/>
               </w:rPr>
-              <w:lastRenderedPageBreak/>
               <w:t>T</w:t>
             </w:r>
             <w:r>
@@ -2786,7 +2975,7 @@
         </w:tc>
         <w:tc>
           <w:tcPr>
-            <w:tcW w:w="387" w:type="dxa"/>
+            <w:tcW w:w="993" w:type="dxa"/>
           </w:tcPr>
           <w:p>
             <w:r>
@@ -2799,13 +2988,13 @@
         </w:tc>
         <w:tc>
           <w:tcPr>
-            <w:tcW w:w="342" w:type="dxa"/>
+            <w:tcW w:w="992" w:type="dxa"/>
           </w:tcPr>
           <w:p/>
         </w:tc>
         <w:tc>
           <w:tcPr>
-            <w:tcW w:w="1186" w:type="dxa"/>
+            <w:tcW w:w="2126" w:type="dxa"/>
           </w:tcPr>
           <w:p>
             <w:pPr>
@@ -2825,7 +3014,7 @@
         </w:tc>
         <w:tc>
           <w:tcPr>
-            <w:tcW w:w="1767" w:type="dxa"/>
+            <w:tcW w:w="1985" w:type="dxa"/>
           </w:tcPr>
           <w:p>
             <w:pPr>
@@ -2845,7 +3034,7 @@
         </w:tc>
         <w:tc>
           <w:tcPr>
-            <w:tcW w:w="2284" w:type="dxa"/>
+            <w:tcW w:w="3402" w:type="dxa"/>
           </w:tcPr>
           <w:p>
             <w:r>
@@ -2898,7 +3087,7 @@
         </w:tc>
         <w:tc>
           <w:tcPr>
-            <w:tcW w:w="2503" w:type="dxa"/>
+            <w:tcW w:w="4394" w:type="dxa"/>
           </w:tcPr>
           <w:p>
             <w:pPr>
@@ -2923,13 +3112,14 @@
         </w:trPr>
         <w:tc>
           <w:tcPr>
-            <w:tcW w:w="1102" w:type="dxa"/>
+            <w:tcW w:w="1242" w:type="dxa"/>
           </w:tcPr>
           <w:p>
             <w:r>
               <w:rPr>
                 <w:lang w:val="en-US"/>
               </w:rPr>
+              <w:lastRenderedPageBreak/>
               <w:t>T</w:t>
             </w:r>
             <w:r>
@@ -2951,7 +3141,7 @@
         </w:tc>
         <w:tc>
           <w:tcPr>
-            <w:tcW w:w="387" w:type="dxa"/>
+            <w:tcW w:w="993" w:type="dxa"/>
           </w:tcPr>
           <w:p>
             <w:r>
@@ -2964,13 +3154,13 @@
         </w:tc>
         <w:tc>
           <w:tcPr>
-            <w:tcW w:w="342" w:type="dxa"/>
+            <w:tcW w:w="992" w:type="dxa"/>
           </w:tcPr>
           <w:p/>
         </w:tc>
         <w:tc>
           <w:tcPr>
-            <w:tcW w:w="1186" w:type="dxa"/>
+            <w:tcW w:w="2126" w:type="dxa"/>
           </w:tcPr>
           <w:p>
             <w:pPr>
@@ -2990,7 +3180,7 @@
         </w:tc>
         <w:tc>
           <w:tcPr>
-            <w:tcW w:w="1767" w:type="dxa"/>
+            <w:tcW w:w="1985" w:type="dxa"/>
           </w:tcPr>
           <w:p>
             <w:pPr>
@@ -3029,7 +3219,7 @@
         </w:tc>
         <w:tc>
           <w:tcPr>
-            <w:tcW w:w="2284" w:type="dxa"/>
+            <w:tcW w:w="3402" w:type="dxa"/>
           </w:tcPr>
           <w:p>
             <w:r>
@@ -3086,7 +3276,7 @@
         </w:tc>
         <w:tc>
           <w:tcPr>
-            <w:tcW w:w="2503" w:type="dxa"/>
+            <w:tcW w:w="4394" w:type="dxa"/>
           </w:tcPr>
           <w:p>
             <w:pPr>
@@ -3108,14 +3298,13 @@
         </w:trPr>
         <w:tc>
           <w:tcPr>
-            <w:tcW w:w="1102" w:type="dxa"/>
+            <w:tcW w:w="1242" w:type="dxa"/>
           </w:tcPr>
           <w:p>
             <w:r>
               <w:rPr>
                 <w:lang w:val="en-US"/>
               </w:rPr>
-              <w:lastRenderedPageBreak/>
               <w:t>T</w:t>
             </w:r>
             <w:r>
@@ -3134,7 +3323,7 @@
         </w:tc>
         <w:tc>
           <w:tcPr>
-            <w:tcW w:w="387" w:type="dxa"/>
+            <w:tcW w:w="993" w:type="dxa"/>
           </w:tcPr>
           <w:p>
             <w:r>
@@ -3147,13 +3336,13 @@
         </w:tc>
         <w:tc>
           <w:tcPr>
-            <w:tcW w:w="342" w:type="dxa"/>
+            <w:tcW w:w="992" w:type="dxa"/>
           </w:tcPr>
           <w:p/>
         </w:tc>
         <w:tc>
           <w:tcPr>
-            <w:tcW w:w="1186" w:type="dxa"/>
+            <w:tcW w:w="2126" w:type="dxa"/>
           </w:tcPr>
           <w:p>
             <w:pPr>
@@ -3173,7 +3362,7 @@
         </w:tc>
         <w:tc>
           <w:tcPr>
-            <w:tcW w:w="1767" w:type="dxa"/>
+            <w:tcW w:w="1985" w:type="dxa"/>
           </w:tcPr>
           <w:p>
             <w:pPr>
@@ -3211,7 +3400,7 @@
         </w:tc>
         <w:tc>
           <w:tcPr>
-            <w:tcW w:w="2284" w:type="dxa"/>
+            <w:tcW w:w="3402" w:type="dxa"/>
           </w:tcPr>
           <w:p>
             <w:r>
@@ -3253,7 +3442,7 @@
         </w:tc>
         <w:tc>
           <w:tcPr>
-            <w:tcW w:w="2503" w:type="dxa"/>
+            <w:tcW w:w="4394" w:type="dxa"/>
           </w:tcPr>
           <w:p>
             <w:pPr>
@@ -3275,7 +3464,7 @@
         </w:trPr>
         <w:tc>
           <w:tcPr>
-            <w:tcW w:w="1102" w:type="dxa"/>
+            <w:tcW w:w="1242" w:type="dxa"/>
           </w:tcPr>
           <w:p>
             <w:r>
@@ -3300,7 +3489,7 @@
         </w:tc>
         <w:tc>
           <w:tcPr>
-            <w:tcW w:w="387" w:type="dxa"/>
+            <w:tcW w:w="993" w:type="dxa"/>
           </w:tcPr>
           <w:p>
             <w:r>
@@ -3313,13 +3502,13 @@
         </w:tc>
         <w:tc>
           <w:tcPr>
-            <w:tcW w:w="342" w:type="dxa"/>
+            <w:tcW w:w="992" w:type="dxa"/>
           </w:tcPr>
           <w:p/>
         </w:tc>
         <w:tc>
           <w:tcPr>
-            <w:tcW w:w="1186" w:type="dxa"/>
+            <w:tcW w:w="2126" w:type="dxa"/>
           </w:tcPr>
           <w:p>
             <w:pPr>
@@ -3339,7 +3528,7 @@
         </w:tc>
         <w:tc>
           <w:tcPr>
-            <w:tcW w:w="1767" w:type="dxa"/>
+            <w:tcW w:w="1985" w:type="dxa"/>
           </w:tcPr>
           <w:p>
             <w:pPr>
@@ -3377,7 +3566,7 @@
         </w:tc>
         <w:tc>
           <w:tcPr>
-            <w:tcW w:w="2284" w:type="dxa"/>
+            <w:tcW w:w="3402" w:type="dxa"/>
           </w:tcPr>
           <w:p>
             <w:r>
@@ -3425,7 +3614,7 @@
         </w:tc>
         <w:tc>
           <w:tcPr>
-            <w:tcW w:w="2503" w:type="dxa"/>
+            <w:tcW w:w="4394" w:type="dxa"/>
           </w:tcPr>
           <w:p>
             <w:pPr>
@@ -3447,13 +3636,14 @@
         </w:trPr>
         <w:tc>
           <w:tcPr>
-            <w:tcW w:w="1102" w:type="dxa"/>
+            <w:tcW w:w="1242" w:type="dxa"/>
           </w:tcPr>
           <w:p>
             <w:r>
               <w:rPr>
                 <w:lang w:val="en-US"/>
               </w:rPr>
+              <w:lastRenderedPageBreak/>
               <w:t>T</w:t>
             </w:r>
             <w:r>
@@ -3472,7 +3662,7 @@
         </w:tc>
         <w:tc>
           <w:tcPr>
-            <w:tcW w:w="387" w:type="dxa"/>
+            <w:tcW w:w="993" w:type="dxa"/>
           </w:tcPr>
           <w:p>
             <w:r>
@@ -3485,13 +3675,13 @@
         </w:tc>
         <w:tc>
           <w:tcPr>
-            <w:tcW w:w="342" w:type="dxa"/>
+            <w:tcW w:w="992" w:type="dxa"/>
           </w:tcPr>
           <w:p/>
         </w:tc>
         <w:tc>
           <w:tcPr>
-            <w:tcW w:w="1186" w:type="dxa"/>
+            <w:tcW w:w="2126" w:type="dxa"/>
           </w:tcPr>
           <w:p>
             <w:pPr>
@@ -3511,7 +3701,7 @@
         </w:tc>
         <w:tc>
           <w:tcPr>
-            <w:tcW w:w="1767" w:type="dxa"/>
+            <w:tcW w:w="1985" w:type="dxa"/>
           </w:tcPr>
           <w:p>
             <w:pPr>
@@ -3549,7 +3739,7 @@
         </w:tc>
         <w:tc>
           <w:tcPr>
-            <w:tcW w:w="2284" w:type="dxa"/>
+            <w:tcW w:w="3402" w:type="dxa"/>
           </w:tcPr>
           <w:p>
             <w:r>
@@ -3591,7 +3781,7 @@
         </w:tc>
         <w:tc>
           <w:tcPr>
-            <w:tcW w:w="2503" w:type="dxa"/>
+            <w:tcW w:w="4394" w:type="dxa"/>
           </w:tcPr>
           <w:p>
             <w:pPr>
@@ -3602,7 +3792,6 @@
               </w:numPr>
             </w:pPr>
             <w:r>
-              <w:lastRenderedPageBreak/>
               <w:t>Программа выведет сообщение о том, что сумма не была введена</w:t>
             </w:r>
           </w:p>
@@ -3614,14 +3803,13 @@
         </w:trPr>
         <w:tc>
           <w:tcPr>
-            <w:tcW w:w="1102" w:type="dxa"/>
+            <w:tcW w:w="1242" w:type="dxa"/>
           </w:tcPr>
           <w:p>
             <w:r>
               <w:rPr>
                 <w:lang w:val="en-US"/>
               </w:rPr>
-              <w:lastRenderedPageBreak/>
               <w:t>T</w:t>
             </w:r>
             <w:r>
@@ -3640,7 +3828,7 @@
         </w:tc>
         <w:tc>
           <w:tcPr>
-            <w:tcW w:w="387" w:type="dxa"/>
+            <w:tcW w:w="993" w:type="dxa"/>
           </w:tcPr>
           <w:p>
             <w:r>
@@ -3653,13 +3841,13 @@
         </w:tc>
         <w:tc>
           <w:tcPr>
-            <w:tcW w:w="342" w:type="dxa"/>
+            <w:tcW w:w="992" w:type="dxa"/>
           </w:tcPr>
           <w:p/>
         </w:tc>
         <w:tc>
           <w:tcPr>
-            <w:tcW w:w="1186" w:type="dxa"/>
+            <w:tcW w:w="2126" w:type="dxa"/>
           </w:tcPr>
           <w:p>
             <w:pPr>
@@ -3679,7 +3867,7 @@
         </w:tc>
         <w:tc>
           <w:tcPr>
-            <w:tcW w:w="1767" w:type="dxa"/>
+            <w:tcW w:w="1985" w:type="dxa"/>
           </w:tcPr>
           <w:p>
             <w:pPr>
@@ -3717,7 +3905,7 @@
         </w:tc>
         <w:tc>
           <w:tcPr>
-            <w:tcW w:w="2284" w:type="dxa"/>
+            <w:tcW w:w="3402" w:type="dxa"/>
           </w:tcPr>
           <w:p>
             <w:r>
@@ -3759,7 +3947,7 @@
         </w:tc>
         <w:tc>
           <w:tcPr>
-            <w:tcW w:w="2503" w:type="dxa"/>
+            <w:tcW w:w="4394" w:type="dxa"/>
           </w:tcPr>
           <w:p>
             <w:pPr>
@@ -3781,7 +3969,7 @@
         </w:trPr>
         <w:tc>
           <w:tcPr>
-            <w:tcW w:w="1102" w:type="dxa"/>
+            <w:tcW w:w="1242" w:type="dxa"/>
           </w:tcPr>
           <w:p>
             <w:r>
@@ -3806,7 +3994,7 @@
         </w:tc>
         <w:tc>
           <w:tcPr>
-            <w:tcW w:w="387" w:type="dxa"/>
+            <w:tcW w:w="993" w:type="dxa"/>
           </w:tcPr>
           <w:p>
             <w:r>
@@ -3819,13 +4007,13 @@
         </w:tc>
         <w:tc>
           <w:tcPr>
-            <w:tcW w:w="342" w:type="dxa"/>
+            <w:tcW w:w="992" w:type="dxa"/>
           </w:tcPr>
           <w:p/>
         </w:tc>
         <w:tc>
           <w:tcPr>
-            <w:tcW w:w="1186" w:type="dxa"/>
+            <w:tcW w:w="2126" w:type="dxa"/>
           </w:tcPr>
           <w:p>
             <w:pPr>
@@ -3845,7 +4033,7 @@
         </w:tc>
         <w:tc>
           <w:tcPr>
-            <w:tcW w:w="1767" w:type="dxa"/>
+            <w:tcW w:w="1985" w:type="dxa"/>
           </w:tcPr>
           <w:p>
             <w:pPr>
@@ -3883,7 +4071,7 @@
         </w:tc>
         <w:tc>
           <w:tcPr>
-            <w:tcW w:w="2284" w:type="dxa"/>
+            <w:tcW w:w="3402" w:type="dxa"/>
           </w:tcPr>
           <w:p>
             <w:r>
@@ -3925,7 +4113,7 @@
         </w:tc>
         <w:tc>
           <w:tcPr>
-            <w:tcW w:w="2503" w:type="dxa"/>
+            <w:tcW w:w="4394" w:type="dxa"/>
           </w:tcPr>
           <w:p>
             <w:pPr>
@@ -3947,7 +4135,7 @@
         </w:trPr>
         <w:tc>
           <w:tcPr>
-            <w:tcW w:w="1102" w:type="dxa"/>
+            <w:tcW w:w="1242" w:type="dxa"/>
           </w:tcPr>
           <w:p>
             <w:r>
@@ -3973,7 +4161,7 @@
         </w:tc>
         <w:tc>
           <w:tcPr>
-            <w:tcW w:w="387" w:type="dxa"/>
+            <w:tcW w:w="993" w:type="dxa"/>
           </w:tcPr>
           <w:p>
             <w:r>
@@ -3986,13 +4174,13 @@
         </w:tc>
         <w:tc>
           <w:tcPr>
-            <w:tcW w:w="342" w:type="dxa"/>
+            <w:tcW w:w="992" w:type="dxa"/>
           </w:tcPr>
           <w:p/>
         </w:tc>
         <w:tc>
           <w:tcPr>
-            <w:tcW w:w="1186" w:type="dxa"/>
+            <w:tcW w:w="2126" w:type="dxa"/>
           </w:tcPr>
           <w:p>
             <w:pPr>
@@ -4012,7 +4200,7 @@
         </w:tc>
         <w:tc>
           <w:tcPr>
-            <w:tcW w:w="1767" w:type="dxa"/>
+            <w:tcW w:w="1985" w:type="dxa"/>
           </w:tcPr>
           <w:p>
             <w:pPr>
@@ -4051,7 +4239,7 @@
         </w:tc>
         <w:tc>
           <w:tcPr>
-            <w:tcW w:w="2284" w:type="dxa"/>
+            <w:tcW w:w="3402" w:type="dxa"/>
           </w:tcPr>
           <w:p>
             <w:r>
@@ -4101,7 +4289,7 @@
         </w:tc>
         <w:tc>
           <w:tcPr>
-            <w:tcW w:w="2503" w:type="dxa"/>
+            <w:tcW w:w="4394" w:type="dxa"/>
           </w:tcPr>
           <w:p>
             <w:pPr>
@@ -4135,7 +4323,7 @@
         </w:trPr>
         <w:tc>
           <w:tcPr>
-            <w:tcW w:w="1102" w:type="dxa"/>
+            <w:tcW w:w="1242" w:type="dxa"/>
           </w:tcPr>
           <w:p>
             <w:r>
@@ -4160,7 +4348,7 @@
         </w:tc>
         <w:tc>
           <w:tcPr>
-            <w:tcW w:w="387" w:type="dxa"/>
+            <w:tcW w:w="993" w:type="dxa"/>
           </w:tcPr>
           <w:p>
             <w:r>
@@ -4173,13 +4361,13 @@
         </w:tc>
         <w:tc>
           <w:tcPr>
-            <w:tcW w:w="342" w:type="dxa"/>
+            <w:tcW w:w="992" w:type="dxa"/>
           </w:tcPr>
           <w:p/>
         </w:tc>
         <w:tc>
           <w:tcPr>
-            <w:tcW w:w="1186" w:type="dxa"/>
+            <w:tcW w:w="2126" w:type="dxa"/>
           </w:tcPr>
           <w:p>
             <w:pPr>
@@ -4199,7 +4387,7 @@
         </w:tc>
         <w:tc>
           <w:tcPr>
-            <w:tcW w:w="1767" w:type="dxa"/>
+            <w:tcW w:w="1985" w:type="dxa"/>
           </w:tcPr>
           <w:p>
             <w:pPr>
@@ -4237,7 +4425,7 @@
         </w:tc>
         <w:tc>
           <w:tcPr>
-            <w:tcW w:w="2284" w:type="dxa"/>
+            <w:tcW w:w="3402" w:type="dxa"/>
           </w:tcPr>
           <w:p>
             <w:r>
@@ -4287,7 +4475,7 @@
         </w:tc>
         <w:tc>
           <w:tcPr>
-            <w:tcW w:w="2503" w:type="dxa"/>
+            <w:tcW w:w="4394" w:type="dxa"/>
           </w:tcPr>
           <w:p>
             <w:pPr>
@@ -4312,7 +4500,7 @@
         </w:trPr>
         <w:tc>
           <w:tcPr>
-            <w:tcW w:w="1102" w:type="dxa"/>
+            <w:tcW w:w="1242" w:type="dxa"/>
           </w:tcPr>
           <w:p>
             <w:r>
@@ -4338,7 +4526,7 @@
         </w:tc>
         <w:tc>
           <w:tcPr>
-            <w:tcW w:w="387" w:type="dxa"/>
+            <w:tcW w:w="993" w:type="dxa"/>
           </w:tcPr>
           <w:p>
             <w:r>
@@ -4351,13 +4539,13 @@
         </w:tc>
         <w:tc>
           <w:tcPr>
-            <w:tcW w:w="342" w:type="dxa"/>
+            <w:tcW w:w="992" w:type="dxa"/>
           </w:tcPr>
           <w:p/>
         </w:tc>
         <w:tc>
           <w:tcPr>
-            <w:tcW w:w="1186" w:type="dxa"/>
+            <w:tcW w:w="2126" w:type="dxa"/>
           </w:tcPr>
           <w:p>
             <w:pPr>
@@ -4377,7 +4565,7 @@
         </w:tc>
         <w:tc>
           <w:tcPr>
-            <w:tcW w:w="1767" w:type="dxa"/>
+            <w:tcW w:w="1985" w:type="dxa"/>
           </w:tcPr>
           <w:p>
             <w:pPr>
@@ -4415,7 +4603,7 @@
         </w:tc>
         <w:tc>
           <w:tcPr>
-            <w:tcW w:w="2284" w:type="dxa"/>
+            <w:tcW w:w="3402" w:type="dxa"/>
           </w:tcPr>
           <w:p>
             <w:r>
@@ -4465,7 +4653,7 @@
         </w:tc>
         <w:tc>
           <w:tcPr>
-            <w:tcW w:w="2503" w:type="dxa"/>
+            <w:tcW w:w="4394" w:type="dxa"/>
           </w:tcPr>
           <w:p>
             <w:pPr>
@@ -4490,7 +4678,7 @@
         </w:trPr>
         <w:tc>
           <w:tcPr>
-            <w:tcW w:w="1102" w:type="dxa"/>
+            <w:tcW w:w="1242" w:type="dxa"/>
           </w:tcPr>
           <w:p>
             <w:r>
@@ -4515,7 +4703,7 @@
         </w:tc>
         <w:tc>
           <w:tcPr>
-            <w:tcW w:w="387" w:type="dxa"/>
+            <w:tcW w:w="993" w:type="dxa"/>
           </w:tcPr>
           <w:p>
             <w:r>
@@ -4528,13 +4716,13 @@
         </w:tc>
         <w:tc>
           <w:tcPr>
-            <w:tcW w:w="342" w:type="dxa"/>
+            <w:tcW w:w="992" w:type="dxa"/>
           </w:tcPr>
           <w:p/>
         </w:tc>
         <w:tc>
           <w:tcPr>
-            <w:tcW w:w="1186" w:type="dxa"/>
+            <w:tcW w:w="2126" w:type="dxa"/>
           </w:tcPr>
           <w:p>
             <w:pPr>
@@ -4554,7 +4742,7 @@
         </w:tc>
         <w:tc>
           <w:tcPr>
-            <w:tcW w:w="1767" w:type="dxa"/>
+            <w:tcW w:w="1985" w:type="dxa"/>
           </w:tcPr>
           <w:p>
             <w:pPr>
@@ -4592,7 +4780,7 @@
         </w:tc>
         <w:tc>
           <w:tcPr>
-            <w:tcW w:w="2284" w:type="dxa"/>
+            <w:tcW w:w="3402" w:type="dxa"/>
           </w:tcPr>
           <w:p>
             <w:r>
@@ -4647,7 +4835,7 @@
         </w:tc>
         <w:tc>
           <w:tcPr>
-            <w:tcW w:w="2503" w:type="dxa"/>
+            <w:tcW w:w="4394" w:type="dxa"/>
           </w:tcPr>
           <w:p>
             <w:r>
@@ -4665,8 +4853,8 @@
     </w:tbl>
     <w:p/>
     <w:sectPr>
-      <w:pgSz w:w="11906" w:h="16838"/>
-      <w:pgMar w:top="1134" w:right="850" w:bottom="1134" w:left="1701" w:header="708" w:footer="708" w:gutter="0"/>
+      <w:pgSz w:w="16838" w:h="11906" w:orient="landscape"/>
+      <w:pgMar w:top="1701" w:right="1134" w:bottom="850" w:left="1134" w:header="708" w:footer="708" w:gutter="0"/>
       <w:cols w:space="708"/>
       <w:docGrid w:linePitch="360"/>
     </w:sectPr>

</xml_diff>